<commit_message>
Actualización de archivo Transformación
</commit_message>
<xml_diff>
--- a/Google Drive/04-Sprint 2/04.Transformacion de datos DataSet Vers 2.docx
+++ b/Google Drive/04-Sprint 2/04.Transformacion de datos DataSet Vers 2.docx
@@ -8162,7 +8162,28 @@
           <w:b/>
           <w:bCs/>
         </w:rPr>
-        <w:t>Columna de Latitud y Longitud</w:t>
+        <w:t>Columna de Latitud</w:t>
+      </w:r>
+      <w:r>
+        <w:rPr>
+          <w:b/>
+          <w:bCs/>
+        </w:rPr>
+        <w:t xml:space="preserve"> y </w:t>
+      </w:r>
+      <w:r>
+        <w:rPr>
+          <w:b/>
+          <w:bCs/>
+        </w:rPr>
+        <w:t>Longitud</w:t>
+      </w:r>
+      <w:r>
+        <w:rPr>
+          <w:b/>
+          <w:bCs/>
+        </w:rPr>
+        <w:t>, Aeropuertos, Aeropuerto Leyenda, Ciudad</w:t>
       </w:r>
     </w:p>
     <w:p>
@@ -8176,6 +8197,9 @@
     <w:p/>
     <w:p>
       <w:r>
+        <w:rPr>
+          <w:noProof/>
+        </w:rPr>
         <w:drawing>
           <wp:inline distT="0" distB="0" distL="0" distR="0" wp14:anchorId="706BF8DE" wp14:editId="39399F22">
             <wp:extent cx="5400040" cy="2732405"/>
@@ -8215,6 +8239,9 @@
     </w:p>
     <w:p>
       <w:r>
+        <w:rPr>
+          <w:noProof/>
+        </w:rPr>
         <w:lastRenderedPageBreak/>
         <w:drawing>
           <wp:inline distT="0" distB="0" distL="0" distR="0" wp14:anchorId="5892130E" wp14:editId="1E97816E">
@@ -8255,6 +8282,9 @@
     </w:p>
     <w:p>
       <w:r>
+        <w:rPr>
+          <w:noProof/>
+        </w:rPr>
         <w:drawing>
           <wp:inline distT="0" distB="0" distL="0" distR="0" wp14:anchorId="4C494902" wp14:editId="4B11EC3A">
             <wp:extent cx="5400040" cy="2633345"/>
@@ -8294,6 +8324,9 @@
     </w:p>
     <w:p>
       <w:r>
+        <w:rPr>
+          <w:noProof/>
+        </w:rPr>
         <w:drawing>
           <wp:inline distT="0" distB="0" distL="0" distR="0" wp14:anchorId="62AC43E3" wp14:editId="1A55FE46">
             <wp:extent cx="5400040" cy="2691765"/>
@@ -8354,19 +8387,7 @@
         <w:jc w:val="both"/>
       </w:pPr>
       <w:r>
-        <w:t>El proceso ETL realizado para integrar y transformar los tres conjuntos de datos relacionados con vuelos, región</w:t>
-      </w:r>
-      <w:r>
-        <w:t>,</w:t>
-      </w:r>
-      <w:r>
-        <w:t xml:space="preserve"> pasajeros</w:t>
-      </w:r>
-      <w:r>
-        <w:t>, etc.</w:t>
-      </w:r>
-      <w:r>
-        <w:t xml:space="preserve"> ha permitido consolidar la información en un único </w:t>
+        <w:t xml:space="preserve">El proceso ETL llevado a cabo para integrar y transformar los tres conjuntos de datos relacionados con vuelos, regiones y pasajeros ha permitido consolidar toda la información en un único </w:t>
       </w:r>
       <w:proofErr w:type="spellStart"/>
       <w:r>
@@ -8382,7 +8403,7 @@
       </w:r>
       <w:proofErr w:type="spellEnd"/>
       <w:r>
-        <w:t xml:space="preserve"> BI, optimizando su análisis y visualización. A través de una serie de pasos sistemáticos, hemos logrado no solo la carga efectiva de los datos, sino también su limpieza y estructuración.</w:t>
+        <w:t xml:space="preserve"> BI, optimizando tanto su análisis como su visualización. A lo largo del proceso ETL, hemos conseguido no solo una carga eficaz de los datos, sino también su limpieza y estructuración, asegurando así una base de datos robusta y preparada para el análisis.</w:t>
       </w:r>
     </w:p>
     <w:p>
@@ -8390,19 +8411,47 @@
         <w:jc w:val="both"/>
       </w:pPr>
       <w:r>
-        <w:t xml:space="preserve">La eliminación de datos irrelevantes y la gestión de valores nulos y errores ha garantizado que el dataset resultante, con </w:t>
-      </w:r>
-      <w:r>
-        <w:t>7</w:t>
-      </w:r>
-      <w:r>
-        <w:t>.</w:t>
-      </w:r>
-      <w:r>
-        <w:t>942</w:t>
-      </w:r>
-      <w:r>
-        <w:t xml:space="preserve"> registros y 35 columnas, sea fiable y útil para análisis posteriores. Al abordar los registros duplicados y al añadir una columna adicional para facilitar la ordenación por mes, se ha mejorado la calidad y la usabilidad de los datos.</w:t>
+        <w:t xml:space="preserve">Además de eliminar datos irrelevantes y gestionar valores nulos y errores, lo que garantiza la confiabilidad del </w:t>
+      </w:r>
+      <w:proofErr w:type="spellStart"/>
+      <w:r>
+        <w:t>dataset</w:t>
+      </w:r>
+      <w:proofErr w:type="spellEnd"/>
+      <w:r>
+        <w:t xml:space="preserve"> final, también hemos incorporado columnas adicionales para enriquecer las visualizaciones y facilitar los análisis. Estas nuevas columnas incluyen información de latitud y longitud, que nos permite localizar geográficamente los aeropuertos, así como la ciudad en la que se encuentran, mejorando la capacidad de realizar análisis geoespaciales. También hemos añadido una columna de ordenación mensual ("</w:t>
+      </w:r>
+      <w:proofErr w:type="spellStart"/>
+      <w:r>
+        <w:t>Mes_N</w:t>
+      </w:r>
+      <w:proofErr w:type="spellEnd"/>
+      <w:r>
+        <w:t>"), que organiza los datos cronológicamente, permitiendo observar tendencias mensuales de manera más precisa.</w:t>
+      </w:r>
+    </w:p>
+    <w:p>
+      <w:pPr>
+        <w:jc w:val="both"/>
+      </w:pPr>
+      <w:r>
+        <w:t xml:space="preserve">Al resolver problemas como registros duplicados y optimizar la estructura de los datos, hemos alcanzado un </w:t>
+      </w:r>
+      <w:proofErr w:type="spellStart"/>
+      <w:r>
+        <w:t>dataset</w:t>
+      </w:r>
+      <w:proofErr w:type="spellEnd"/>
+      <w:r>
+        <w:t xml:space="preserve"> final con 7,972 registros y 38 columnas que es limpio, bien organizado y completamente funcional. Este </w:t>
+      </w:r>
+      <w:proofErr w:type="spellStart"/>
+      <w:r>
+        <w:t>dataset</w:t>
+      </w:r>
+      <w:proofErr w:type="spellEnd"/>
+      <w:r>
+        <w:t xml:space="preserve"> resulta ideal para la exploración de datos y la toma de decisiones estratégicas, proporcionando una base fiable para el análisis avanzado de tendencias y patrones en los datos de vuelos, regiones y pasajeros.</w:t>
       </w:r>
     </w:p>
     <w:sectPr>

</xml_diff>